<commit_message>
Added fields in Signal: filteringTime, maxDifference
</commit_message>
<xml_diff>
--- a/doc/how_to_add_new_field_in_signal.docx
+++ b/doc/how_to_add_new_field_in_signal.docx
@@ -13,7 +13,190 @@
         <w:t>Signal</w:t>
       </w:r>
       <w:r>
-        <w:t xml:space="preserve"> необходимо</w:t>
+        <w:t xml:space="preserve"> необходимо:</w:t>
+      </w:r>
+    </w:p>
+    <w:p/>
+    <w:p>
+      <w:pPr>
+        <w:pStyle w:val="a3"/>
+        <w:ind w:left="1800"/>
+      </w:pPr>
+    </w:p>
+    <w:p>
+      <w:pPr>
+        <w:pStyle w:val="a3"/>
+        <w:numPr>
+          <w:ilvl w:val="0"/>
+          <w:numId w:val="2"/>
+        </w:numPr>
+      </w:pPr>
+      <w:r>
+        <w:t xml:space="preserve">Выпустить обновление базы данных </w:t>
+      </w:r>
+      <w:proofErr w:type="spellStart"/>
+      <w:r>
+        <w:rPr>
+          <w:lang w:val="en-US"/>
+        </w:rPr>
+        <w:t>UpgradeDatabaseNNNN</w:t>
+      </w:r>
+      <w:proofErr w:type="spellEnd"/>
+      <w:r>
+        <w:t>.</w:t>
+      </w:r>
+      <w:proofErr w:type="spellStart"/>
+      <w:r>
+        <w:rPr>
+          <w:lang w:val="en-US"/>
+        </w:rPr>
+        <w:t>sql</w:t>
+      </w:r>
+      <w:proofErr w:type="spellEnd"/>
+      <w:r>
+        <w:t xml:space="preserve"> (для примера смотреть </w:t>
+      </w:r>
+      <w:proofErr w:type="spellStart"/>
+      <w:r>
+        <w:rPr>
+          <w:lang w:val="en-US"/>
+        </w:rPr>
+        <w:t>UpgradeDatabase</w:t>
+      </w:r>
+      <w:proofErr w:type="spellEnd"/>
+      <w:r>
+        <w:t>0035.</w:t>
+      </w:r>
+      <w:proofErr w:type="spellStart"/>
+      <w:r>
+        <w:rPr>
+          <w:lang w:val="en-US"/>
+        </w:rPr>
+        <w:t>sql</w:t>
+      </w:r>
+      <w:proofErr w:type="spellEnd"/>
+      <w:r>
+        <w:t xml:space="preserve">, добавление поля </w:t>
+      </w:r>
+      <w:proofErr w:type="spellStart"/>
+      <w:r>
+        <w:rPr>
+          <w:lang w:val="en-US"/>
+        </w:rPr>
+        <w:t>OutputRangeMode</w:t>
+      </w:r>
+      <w:proofErr w:type="spellEnd"/>
+      <w:r>
+        <w:t>), в котором:</w:t>
+      </w:r>
+    </w:p>
+    <w:p>
+      <w:pPr>
+        <w:pStyle w:val="a3"/>
+        <w:numPr>
+          <w:ilvl w:val="1"/>
+          <w:numId w:val="2"/>
+        </w:numPr>
+      </w:pPr>
+      <w:r>
+        <w:t xml:space="preserve">Добавить поле в таблицу </w:t>
+      </w:r>
+      <w:proofErr w:type="spellStart"/>
+      <w:r>
+        <w:rPr>
+          <w:lang w:val="en-US"/>
+        </w:rPr>
+        <w:t>SignalInstance</w:t>
+      </w:r>
+      <w:proofErr w:type="spellEnd"/>
+    </w:p>
+    <w:p>
+      <w:pPr>
+        <w:pStyle w:val="a3"/>
+        <w:numPr>
+          <w:ilvl w:val="1"/>
+          <w:numId w:val="2"/>
+        </w:numPr>
+      </w:pPr>
+      <w:r>
+        <w:t xml:space="preserve">Добавить поле в тип </w:t>
+      </w:r>
+      <w:proofErr w:type="spellStart"/>
+      <w:r>
+        <w:rPr>
+          <w:lang w:val="en-US"/>
+        </w:rPr>
+        <w:t>signaldata</w:t>
+      </w:r>
+      <w:proofErr w:type="spellEnd"/>
+    </w:p>
+    <w:p>
+      <w:pPr>
+        <w:pStyle w:val="a3"/>
+        <w:numPr>
+          <w:ilvl w:val="1"/>
+          <w:numId w:val="2"/>
+        </w:numPr>
+      </w:pPr>
+      <w:r>
+        <w:t xml:space="preserve">Изменить процедуру  </w:t>
+      </w:r>
+      <w:proofErr w:type="spellStart"/>
+      <w:r>
+        <w:t>get_latest_signal</w:t>
+      </w:r>
+      <w:proofErr w:type="spellEnd"/>
+    </w:p>
+    <w:p>
+      <w:pPr>
+        <w:pStyle w:val="a3"/>
+        <w:numPr>
+          <w:ilvl w:val="1"/>
+          <w:numId w:val="2"/>
+        </w:numPr>
+      </w:pPr>
+      <w:r>
+        <w:t xml:space="preserve">Изменить процедуру  </w:t>
+      </w:r>
+      <w:proofErr w:type="spellStart"/>
+      <w:r>
+        <w:t>set_signal_workcopy</w:t>
+      </w:r>
+      <w:proofErr w:type="spellEnd"/>
+    </w:p>
+    <w:p>
+      <w:pPr>
+        <w:pStyle w:val="a3"/>
+        <w:numPr>
+          <w:ilvl w:val="1"/>
+          <w:numId w:val="2"/>
+        </w:numPr>
+      </w:pPr>
+      <w:r>
+        <w:t xml:space="preserve">Изменить процедуру  </w:t>
+      </w:r>
+      <w:proofErr w:type="spellStart"/>
+      <w:r>
+        <w:t>checkout_signals</w:t>
+      </w:r>
+      <w:proofErr w:type="spellEnd"/>
+    </w:p>
+    <w:p>
+      <w:pPr>
+        <w:pStyle w:val="a3"/>
+        <w:numPr>
+          <w:ilvl w:val="0"/>
+          <w:numId w:val="2"/>
+        </w:numPr>
+      </w:pPr>
+      <w:r>
+        <w:t xml:space="preserve">Доработать класс </w:t>
+      </w:r>
+      <w:r>
+        <w:rPr>
+          <w:lang w:val="en-US"/>
+        </w:rPr>
+        <w:t>Signal</w:t>
       </w:r>
       <w:r>
         <w:t>:</w:t>
@@ -21,89 +204,6 @@
     </w:p>
     <w:p>
       <w:pPr>
-        <w:rPr>
-          <w:lang w:val="en-US"/>
-        </w:rPr>
-      </w:pPr>
-    </w:p>
-    <w:p>
-      <w:pPr>
-        <w:pStyle w:val="a3"/>
-        <w:ind w:left="1800"/>
-      </w:pPr>
-    </w:p>
-    <w:p>
-      <w:pPr>
-        <w:pStyle w:val="a3"/>
-        <w:numPr>
-          <w:ilvl w:val="0"/>
-          <w:numId w:val="2"/>
-        </w:numPr>
-      </w:pPr>
-      <w:r>
-        <w:t xml:space="preserve">Выпустить обновление базы данных </w:t>
-      </w:r>
-      <w:proofErr w:type="spellStart"/>
-      <w:r>
-        <w:rPr>
-          <w:lang w:val="en-US"/>
-        </w:rPr>
-        <w:t>UpgradeDatabaseNNNN</w:t>
-      </w:r>
-      <w:proofErr w:type="spellEnd"/>
-      <w:r>
-        <w:t>.</w:t>
-      </w:r>
-      <w:proofErr w:type="spellStart"/>
-      <w:r>
-        <w:rPr>
-          <w:lang w:val="en-US"/>
-        </w:rPr>
-        <w:t>sql</w:t>
-      </w:r>
-      <w:proofErr w:type="spellEnd"/>
-      <w:r>
-        <w:t xml:space="preserve"> (для примера смотреть </w:t>
-      </w:r>
-      <w:proofErr w:type="spellStart"/>
-      <w:r>
-        <w:rPr>
-          <w:lang w:val="en-US"/>
-        </w:rPr>
-        <w:t>UpgradeDatabase</w:t>
-      </w:r>
-      <w:proofErr w:type="spellEnd"/>
-      <w:r>
-        <w:t>0035.</w:t>
-      </w:r>
-      <w:proofErr w:type="spellStart"/>
-      <w:r>
-        <w:rPr>
-          <w:lang w:val="en-US"/>
-        </w:rPr>
-        <w:t>sql</w:t>
-      </w:r>
-      <w:proofErr w:type="spellEnd"/>
-      <w:r>
-        <w:t xml:space="preserve">, добавление поля </w:t>
-      </w:r>
-      <w:proofErr w:type="spellStart"/>
-      <w:r>
-        <w:rPr>
-          <w:lang w:val="en-US"/>
-        </w:rPr>
-        <w:t>OutputRangeMode</w:t>
-      </w:r>
-      <w:proofErr w:type="spellEnd"/>
-      <w:r>
-        <w:t>), в котором</w:t>
-      </w:r>
-      <w:r>
-        <w:t>:</w:t>
-      </w:r>
-    </w:p>
-    <w:p>
-      <w:pPr>
         <w:pStyle w:val="a3"/>
         <w:numPr>
           <w:ilvl w:val="1"/>
@@ -111,16 +211,8 @@
         </w:numPr>
       </w:pPr>
       <w:r>
-        <w:t xml:space="preserve">Добавить поле в таблицу </w:t>
-      </w:r>
-      <w:proofErr w:type="spellStart"/>
-      <w:r>
-        <w:rPr>
-          <w:lang w:val="en-US"/>
-        </w:rPr>
-        <w:t>SignalInstance</w:t>
-      </w:r>
-      <w:proofErr w:type="spellEnd"/>
+        <w:t>Собственно, добавить поле</w:t>
+      </w:r>
     </w:p>
     <w:p>
       <w:pPr>
@@ -131,16 +223,8 @@
         </w:numPr>
       </w:pPr>
       <w:r>
-        <w:t xml:space="preserve">Добавить поле в тип </w:t>
-      </w:r>
-      <w:proofErr w:type="spellStart"/>
-      <w:r>
-        <w:rPr>
-          <w:lang w:val="en-US"/>
-        </w:rPr>
-        <w:t>signaldata</w:t>
-      </w:r>
-      <w:proofErr w:type="spellEnd"/>
+        <w:t>Проинициализировать поле в конструкторе</w:t>
+      </w:r>
     </w:p>
     <w:p>
       <w:pPr>
@@ -151,13 +235,8 @@
         </w:numPr>
       </w:pPr>
       <w:r>
-        <w:t xml:space="preserve">Изменить процедуру  </w:t>
-      </w:r>
-      <w:proofErr w:type="spellStart"/>
-      <w:r>
-        <w:t>get_latest_signal</w:t>
-      </w:r>
-      <w:proofErr w:type="spellEnd"/>
+        <w:t>Добавить геттер и сеттер на это поле</w:t>
+      </w:r>
     </w:p>
     <w:p>
       <w:pPr>
@@ -168,281 +247,178 @@
         </w:numPr>
       </w:pPr>
       <w:r>
-        <w:t xml:space="preserve">Изменить процедуру  </w:t>
-      </w:r>
-      <w:proofErr w:type="spellStart"/>
-      <w:r>
-        <w:t>set_signal_workcopy</w:t>
-      </w:r>
-      <w:proofErr w:type="spellEnd"/>
-    </w:p>
-    <w:p>
-      <w:pPr>
-        <w:pStyle w:val="a3"/>
-        <w:numPr>
-          <w:ilvl w:val="1"/>
-          <w:numId w:val="2"/>
-        </w:numPr>
-      </w:pPr>
-      <w:r>
-        <w:t xml:space="preserve">Изменить процедуру  </w:t>
-      </w:r>
-      <w:proofErr w:type="spellStart"/>
-      <w:r>
-        <w:t>checkout_signals</w:t>
-      </w:r>
-      <w:proofErr w:type="spellEnd"/>
-    </w:p>
-    <w:p>
-      <w:pPr>
-        <w:pStyle w:val="a3"/>
-        <w:numPr>
-          <w:ilvl w:val="0"/>
-          <w:numId w:val="2"/>
-        </w:numPr>
-      </w:pPr>
-      <w:r>
-        <w:t xml:space="preserve">Доработать класс </w:t>
-      </w:r>
-      <w:r>
-        <w:rPr>
-          <w:lang w:val="en-US"/>
-        </w:rPr>
-        <w:t>Signal</w:t>
-      </w:r>
-      <w:r>
-        <w:t>:</w:t>
-      </w:r>
-    </w:p>
-    <w:p>
-      <w:pPr>
-        <w:pStyle w:val="a3"/>
-        <w:numPr>
-          <w:ilvl w:val="1"/>
-          <w:numId w:val="2"/>
-        </w:numPr>
-      </w:pPr>
-      <w:r>
-        <w:t>Собственно, добавить поле</w:t>
-      </w:r>
-    </w:p>
-    <w:p>
-      <w:pPr>
-        <w:pStyle w:val="a3"/>
-        <w:numPr>
-          <w:ilvl w:val="1"/>
-          <w:numId w:val="2"/>
-        </w:numPr>
-      </w:pPr>
-      <w:r>
-        <w:t>Проинициализировать поле в конструкторе</w:t>
-      </w:r>
-    </w:p>
-    <w:p>
-      <w:pPr>
-        <w:pStyle w:val="a3"/>
-        <w:numPr>
-          <w:ilvl w:val="1"/>
-          <w:numId w:val="2"/>
-        </w:numPr>
-      </w:pPr>
-      <w:r>
-        <w:t>Добавить геттер и сеттер на это поле</w:t>
-      </w:r>
-    </w:p>
-    <w:p>
-      <w:pPr>
-        <w:pStyle w:val="a3"/>
-        <w:numPr>
-          <w:ilvl w:val="1"/>
-          <w:numId w:val="2"/>
-        </w:numPr>
-      </w:pPr>
-      <w:r>
-        <w:t xml:space="preserve">Исправить </w:t>
-      </w:r>
-      <w:r>
-        <w:rPr>
-          <w:lang w:val="en-US"/>
-        </w:rPr>
-        <w:t>Signal::operator =</w:t>
-      </w:r>
-    </w:p>
-    <w:p>
-      <w:pPr>
-        <w:pStyle w:val="a3"/>
-        <w:numPr>
-          <w:ilvl w:val="0"/>
-          <w:numId w:val="2"/>
-        </w:numPr>
-      </w:pPr>
-      <w:r>
-        <w:t>Доработать класс</w:t>
-      </w:r>
-      <w:r>
-        <w:rPr>
-          <w:lang w:val="en-US"/>
-        </w:rPr>
-        <w:t xml:space="preserve"> </w:t>
-      </w:r>
-      <w:proofErr w:type="spellStart"/>
-      <w:r>
-        <w:rPr>
-          <w:lang w:val="en-US"/>
-        </w:rPr>
-        <w:t>DbWorker</w:t>
-      </w:r>
-      <w:proofErr w:type="spellEnd"/>
-      <w:r>
-        <w:rPr>
-          <w:lang w:val="en-US"/>
-        </w:rPr>
-        <w:t>:</w:t>
-      </w:r>
-    </w:p>
-    <w:p>
-      <w:pPr>
-        <w:pStyle w:val="a3"/>
-        <w:numPr>
-          <w:ilvl w:val="1"/>
-          <w:numId w:val="2"/>
-        </w:numPr>
-      </w:pPr>
-      <w:r>
-        <w:t xml:space="preserve">Исправить функцию </w:t>
-      </w:r>
-      <w:proofErr w:type="spellStart"/>
-      <w:r>
-        <w:rPr>
-          <w:color w:val="800080"/>
-        </w:rPr>
-        <w:t>DbWorker</w:t>
-      </w:r>
-      <w:proofErr w:type="spellEnd"/>
-      <w:r>
-        <w:rPr>
-          <w:color w:val="000000"/>
-        </w:rPr>
-        <w:t>::</w:t>
-      </w:r>
-      <w:proofErr w:type="spellStart"/>
-      <w:r>
-        <w:rPr>
-          <w:color w:val="000000"/>
-        </w:rPr>
-        <w:t>getSignalDataStr</w:t>
-      </w:r>
-      <w:proofErr w:type="spellEnd"/>
-    </w:p>
-    <w:p>
-      <w:pPr>
-        <w:pStyle w:val="a3"/>
-        <w:numPr>
-          <w:ilvl w:val="1"/>
-          <w:numId w:val="2"/>
-        </w:numPr>
-        <w:rPr>
-          <w:lang w:val="en-US"/>
-        </w:rPr>
-      </w:pPr>
-      <w:r>
-        <w:t>Исправить</w:t>
-      </w:r>
-      <w:r>
-        <w:rPr>
-          <w:lang w:val="en-US"/>
-        </w:rPr>
-        <w:t xml:space="preserve"> </w:t>
-      </w:r>
-      <w:r>
-        <w:t>функцию</w:t>
-      </w:r>
-      <w:r>
-        <w:rPr>
-          <w:lang w:val="en-US"/>
-        </w:rPr>
-        <w:t xml:space="preserve"> </w:t>
-      </w:r>
-      <w:proofErr w:type="spellStart"/>
-      <w:r>
-        <w:rPr>
-          <w:color w:val="800080"/>
-          <w:lang w:val="en-US"/>
-        </w:rPr>
-        <w:t>DbWorker</w:t>
-      </w:r>
-      <w:proofErr w:type="spellEnd"/>
-      <w:r>
-        <w:rPr>
-          <w:color w:val="000000"/>
-          <w:lang w:val="en-US"/>
-        </w:rPr>
-        <w:t>::</w:t>
-      </w:r>
-      <w:proofErr w:type="spellStart"/>
-      <w:r>
-        <w:rPr>
-          <w:color w:val="000000"/>
-          <w:lang w:val="en-US"/>
-        </w:rPr>
-        <w:t>getSignalData</w:t>
-      </w:r>
-      <w:proofErr w:type="spellEnd"/>
-    </w:p>
-    <w:p>
-      <w:pPr>
-        <w:pStyle w:val="a3"/>
-        <w:numPr>
-          <w:ilvl w:val="0"/>
-          <w:numId w:val="2"/>
-        </w:numPr>
-      </w:pPr>
-      <w:r>
-        <w:rPr>
-          <w:color w:val="000000"/>
-        </w:rPr>
-        <w:t>Добавить редактирование поля в диалоге свойств сигнала</w:t>
-      </w:r>
-    </w:p>
-    <w:p>
-      <w:pPr>
-        <w:pStyle w:val="a3"/>
-        <w:numPr>
-          <w:ilvl w:val="0"/>
-          <w:numId w:val="2"/>
-        </w:numPr>
-      </w:pPr>
-      <w:r>
-        <w:t>При необходимости, добавить отображение поля на вкладке «Сигналы»</w:t>
-      </w:r>
-    </w:p>
-    <w:p/>
-    <w:p>
-      <w:r>
-        <w:t xml:space="preserve">После этого поле из класса </w:t>
-      </w:r>
-      <w:r>
-        <w:rPr>
-          <w:lang w:val="en-US"/>
-        </w:rPr>
-        <w:t>Signal</w:t>
-      </w:r>
-      <w:r>
-        <w:t xml:space="preserve"> </w:t>
-      </w:r>
-      <w:r>
-        <w:t xml:space="preserve">должно записываться </w:t>
-      </w:r>
-      <w:proofErr w:type="gramStart"/>
-      <w:r>
-        <w:t>в-</w:t>
-      </w:r>
-      <w:proofErr w:type="gramEnd"/>
-      <w:r>
-        <w:t xml:space="preserve"> и читаться из базы.</w:t>
+        <w:t>Добавить</w:t>
       </w:r>
       <w:bookmarkStart w:id="0" w:name="_GoBack"/>
       <w:bookmarkEnd w:id="0"/>
+      <w:r>
+        <w:t xml:space="preserve"> присваивание поля в</w:t>
+      </w:r>
+      <w:r>
+        <w:t xml:space="preserve"> </w:t>
+      </w:r>
+      <w:r>
+        <w:rPr>
+          <w:lang w:val="en-US"/>
+        </w:rPr>
+        <w:t>Signal::operator =</w:t>
+      </w:r>
+    </w:p>
+    <w:p>
+      <w:pPr>
+        <w:pStyle w:val="a3"/>
+        <w:numPr>
+          <w:ilvl w:val="0"/>
+          <w:numId w:val="2"/>
+        </w:numPr>
+      </w:pPr>
+      <w:r>
+        <w:t>Доработать класс</w:t>
+      </w:r>
+      <w:r>
+        <w:rPr>
+          <w:lang w:val="en-US"/>
+        </w:rPr>
+        <w:t xml:space="preserve"> </w:t>
+      </w:r>
+      <w:proofErr w:type="spellStart"/>
+      <w:r>
+        <w:rPr>
+          <w:lang w:val="en-US"/>
+        </w:rPr>
+        <w:t>DbWorker</w:t>
+      </w:r>
+      <w:proofErr w:type="spellEnd"/>
+      <w:r>
+        <w:rPr>
+          <w:lang w:val="en-US"/>
+        </w:rPr>
+        <w:t>:</w:t>
+      </w:r>
+    </w:p>
+    <w:p>
+      <w:pPr>
+        <w:pStyle w:val="a3"/>
+        <w:numPr>
+          <w:ilvl w:val="1"/>
+          <w:numId w:val="2"/>
+        </w:numPr>
+      </w:pPr>
+      <w:r>
+        <w:t xml:space="preserve">Исправить функцию </w:t>
+      </w:r>
+      <w:proofErr w:type="spellStart"/>
+      <w:r>
+        <w:t>DbWorker</w:t>
+      </w:r>
+      <w:proofErr w:type="spellEnd"/>
+      <w:r>
+        <w:t>::</w:t>
+      </w:r>
+      <w:proofErr w:type="spellStart"/>
+      <w:r>
+        <w:t>getSignalDataStr</w:t>
+      </w:r>
+      <w:proofErr w:type="spellEnd"/>
+    </w:p>
+    <w:p>
+      <w:pPr>
+        <w:pStyle w:val="a3"/>
+        <w:numPr>
+          <w:ilvl w:val="1"/>
+          <w:numId w:val="2"/>
+        </w:numPr>
+        <w:rPr>
+          <w:lang w:val="en-US"/>
+        </w:rPr>
+      </w:pPr>
+      <w:r>
+        <w:t>Исправить</w:t>
+      </w:r>
+      <w:r>
+        <w:rPr>
+          <w:lang w:val="en-US"/>
+        </w:rPr>
+        <w:t xml:space="preserve"> </w:t>
+      </w:r>
+      <w:r>
+        <w:t>функцию</w:t>
+      </w:r>
+      <w:r>
+        <w:rPr>
+          <w:lang w:val="en-US"/>
+        </w:rPr>
+        <w:t xml:space="preserve"> </w:t>
+      </w:r>
+      <w:proofErr w:type="spellStart"/>
+      <w:r>
+        <w:rPr>
+          <w:lang w:val="en-US"/>
+        </w:rPr>
+        <w:t>DbWorker</w:t>
+      </w:r>
+      <w:proofErr w:type="spellEnd"/>
+      <w:r>
+        <w:rPr>
+          <w:lang w:val="en-US"/>
+        </w:rPr>
+        <w:t>::</w:t>
+      </w:r>
+      <w:proofErr w:type="spellStart"/>
+      <w:r>
+        <w:rPr>
+          <w:lang w:val="en-US"/>
+        </w:rPr>
+        <w:t>getSignalData</w:t>
+      </w:r>
+      <w:proofErr w:type="spellEnd"/>
+    </w:p>
+    <w:p>
+      <w:pPr>
+        <w:pStyle w:val="a3"/>
+        <w:numPr>
+          <w:ilvl w:val="0"/>
+          <w:numId w:val="2"/>
+        </w:numPr>
+      </w:pPr>
+      <w:r>
+        <w:t>Добавить редактирование поля в диалоге свойств сигнала</w:t>
+      </w:r>
+    </w:p>
+    <w:p>
+      <w:pPr>
+        <w:pStyle w:val="a3"/>
+        <w:numPr>
+          <w:ilvl w:val="0"/>
+          <w:numId w:val="2"/>
+        </w:numPr>
+      </w:pPr>
+      <w:r>
+        <w:t>При необходимости, добавить отображение поля на вкладке «Сигналы»</w:t>
+      </w:r>
+    </w:p>
+    <w:p/>
+    <w:p>
+      <w:r>
+        <w:t xml:space="preserve">После этого поле из класса </w:t>
+      </w:r>
+      <w:r>
+        <w:rPr>
+          <w:lang w:val="en-US"/>
+        </w:rPr>
+        <w:t>Signal</w:t>
+      </w:r>
+      <w:r>
+        <w:t xml:space="preserve"> должно записываться </w:t>
+      </w:r>
+      <w:proofErr w:type="gramStart"/>
+      <w:r>
+        <w:t>в-</w:t>
+      </w:r>
+      <w:proofErr w:type="gramEnd"/>
+      <w:r>
+        <w:t xml:space="preserve"> и читаться из базы.</w:t>
+      </w:r>
     </w:p>
     <w:p>
       <w:pPr>

</xml_diff>